<commit_message>
Ecrire le test de "skip" et modifier le protocole
</commit_message>
<xml_diff>
--- a/documentation/protocoles/ZoukFiestaProtocol.docx
+++ b/documentation/protocoles/ZoukFiestaProtocol.docx
@@ -4,6 +4,7 @@
   <w:body>
     <w:p>
       <w:pPr>
+        <w:ind w:firstLine="708"/>
         <w:rPr>
           <w:color w:val="FF0000"/>
         </w:rPr>
@@ -180,8 +181,16 @@
               <w:rPr>
                 <w:color w:val="70AD47" w:themeColor="accent6"/>
               </w:rPr>
-              <w:t>Enlever la musique en cours ou la musique en cours</w:t>
-            </w:r>
+              <w:t xml:space="preserve">Enlever la musique en cours ou </w:t>
+            </w:r>
+            <w:r>
+              <w:rPr>
+                <w:color w:val="70AD47" w:themeColor="accent6"/>
+              </w:rPr>
+              <w:t>une musique de la playlist</w:t>
+            </w:r>
+            <w:bookmarkStart w:id="0" w:name="_GoBack"/>
+            <w:bookmarkEnd w:id="0"/>
           </w:p>
         </w:tc>
         <w:tc>
@@ -228,7 +237,6 @@
                 <w:color w:val="70AD47" w:themeColor="accent6"/>
               </w:rPr>
             </w:pPr>
-            <w:proofErr w:type="spellStart"/>
             <w:r>
               <w:rPr>
                 <w:i/>
@@ -237,7 +245,6 @@
               </w:rPr>
               <w:t>what</w:t>
             </w:r>
-            <w:proofErr w:type="spellEnd"/>
           </w:p>
         </w:tc>
         <w:tc>
@@ -292,8 +299,6 @@
                 <w:color w:val="70AD47" w:themeColor="accent6"/>
               </w:rPr>
             </w:pPr>
-            <w:bookmarkStart w:id="0" w:name="_GoBack"/>
-            <w:bookmarkEnd w:id="0"/>
           </w:p>
         </w:tc>
       </w:tr>
@@ -313,7 +318,6 @@
                 <w:color w:val="70AD47" w:themeColor="accent6"/>
               </w:rPr>
             </w:pPr>
-            <w:proofErr w:type="spellStart"/>
             <w:r>
               <w:rPr>
                 <w:i/>
@@ -322,7 +326,6 @@
               </w:rPr>
               <w:t>musics</w:t>
             </w:r>
-            <w:proofErr w:type="spellEnd"/>
           </w:p>
         </w:tc>
         <w:tc>
@@ -378,7 +381,6 @@
                 <w:color w:val="70AD47" w:themeColor="accent6"/>
               </w:rPr>
             </w:pPr>
-            <w:proofErr w:type="spellStart"/>
             <w:r>
               <w:rPr>
                 <w:i/>
@@ -387,7 +389,6 @@
               </w:rPr>
               <w:t>add</w:t>
             </w:r>
-            <w:proofErr w:type="spellEnd"/>
           </w:p>
         </w:tc>
         <w:tc>

</xml_diff>

<commit_message>
Ecire les test de what, musics et add
</commit_message>
<xml_diff>
--- a/documentation/protocoles/ZoukFiestaProtocol.docx
+++ b/documentation/protocoles/ZoukFiestaProtocol.docx
@@ -4,11 +4,12 @@
   <w:body>
     <w:p>
       <w:pPr>
-        <w:ind w:firstLine="708"/>
         <w:rPr>
           <w:color w:val="FF0000"/>
         </w:rPr>
       </w:pPr>
+      <w:bookmarkStart w:id="0" w:name="_GoBack"/>
+      <w:bookmarkEnd w:id="0"/>
       <w:r>
         <w:rPr>
           <w:color w:val="FF0000"/>
@@ -154,6 +155,7 @@
                 <w:color w:val="70AD47" w:themeColor="accent6"/>
               </w:rPr>
             </w:pPr>
+            <w:proofErr w:type="gramStart"/>
             <w:r>
               <w:rPr>
                 <w:i/>
@@ -162,6 +164,7 @@
               </w:rPr>
               <w:t>skip</w:t>
             </w:r>
+            <w:proofErr w:type="gramEnd"/>
           </w:p>
         </w:tc>
         <w:tc>
@@ -189,8 +192,6 @@
               </w:rPr>
               <w:t>une musique de la playlist</w:t>
             </w:r>
-            <w:bookmarkStart w:id="0" w:name="_GoBack"/>
-            <w:bookmarkEnd w:id="0"/>
           </w:p>
         </w:tc>
         <w:tc>
@@ -237,6 +238,8 @@
                 <w:color w:val="70AD47" w:themeColor="accent6"/>
               </w:rPr>
             </w:pPr>
+            <w:proofErr w:type="spellStart"/>
+            <w:proofErr w:type="gramStart"/>
             <w:r>
               <w:rPr>
                 <w:i/>
@@ -245,6 +248,8 @@
               </w:rPr>
               <w:t>what</w:t>
             </w:r>
+            <w:proofErr w:type="spellEnd"/>
+            <w:proofErr w:type="gramEnd"/>
           </w:p>
         </w:tc>
         <w:tc>
@@ -318,6 +323,8 @@
                 <w:color w:val="70AD47" w:themeColor="accent6"/>
               </w:rPr>
             </w:pPr>
+            <w:proofErr w:type="spellStart"/>
+            <w:proofErr w:type="gramStart"/>
             <w:r>
               <w:rPr>
                 <w:i/>
@@ -326,6 +333,8 @@
               </w:rPr>
               <w:t>musics</w:t>
             </w:r>
+            <w:proofErr w:type="spellEnd"/>
+            <w:proofErr w:type="gramEnd"/>
           </w:p>
         </w:tc>
         <w:tc>
@@ -381,6 +390,8 @@
                 <w:color w:val="70AD47" w:themeColor="accent6"/>
               </w:rPr>
             </w:pPr>
+            <w:proofErr w:type="spellStart"/>
+            <w:proofErr w:type="gramStart"/>
             <w:r>
               <w:rPr>
                 <w:i/>
@@ -389,6 +400,8 @@
               </w:rPr>
               <w:t>add</w:t>
             </w:r>
+            <w:proofErr w:type="spellEnd"/>
+            <w:proofErr w:type="gramEnd"/>
           </w:p>
         </w:tc>
         <w:tc>
@@ -456,6 +469,7 @@
                 <w:color w:val="FF0000"/>
               </w:rPr>
             </w:pPr>
+            <w:proofErr w:type="gramStart"/>
             <w:r>
               <w:rPr>
                 <w:i/>
@@ -464,6 +478,7 @@
               </w:rPr>
               <w:t>playlist</w:t>
             </w:r>
+            <w:proofErr w:type="gramEnd"/>
           </w:p>
         </w:tc>
         <w:tc>
@@ -628,6 +643,7 @@
                 <w:color w:val="FF0000"/>
               </w:rPr>
             </w:pPr>
+            <w:proofErr w:type="gramStart"/>
             <w:r>
               <w:rPr>
                 <w:i/>
@@ -636,6 +652,7 @@
               </w:rPr>
               <w:t>kick</w:t>
             </w:r>
+            <w:proofErr w:type="gramEnd"/>
           </w:p>
         </w:tc>
         <w:tc>

</xml_diff>

<commit_message>
Ajouter la commande available au protocole
</commit_message>
<xml_diff>
--- a/documentation/protocoles/ZoukFiestaProtocol.docx
+++ b/documentation/protocoles/ZoukFiestaProtocol.docx
@@ -4,7 +4,6 @@
   <w:body>
     <w:p>
       <w:pPr>
-        <w:ind w:firstLine="708"/>
         <w:rPr>
           <w:color w:val="FF0000"/>
         </w:rPr>
@@ -189,8 +188,453 @@
               </w:rPr>
               <w:t>une musique de la playlist</w:t>
             </w:r>
+          </w:p>
+        </w:tc>
+        <w:tc>
+          <w:tcPr>
+            <w:tcW w:w="3686" w:type="dxa"/>
+          </w:tcPr>
+          <w:p>
+            <w:pPr>
+              <w:tabs>
+                <w:tab w:val="left" w:pos="2268"/>
+              </w:tabs>
+              <w:rPr>
+                <w:color w:val="70AD47" w:themeColor="accent6"/>
+              </w:rPr>
+            </w:pPr>
+            <w:r>
+              <w:rPr>
+                <w:color w:val="70AD47" w:themeColor="accent6"/>
+              </w:rPr>
+              <w:t>-</w:t>
+            </w:r>
+            <w:r>
+              <w:rPr>
+                <w:color w:val="70AD47" w:themeColor="accent6"/>
+              </w:rPr>
+              <w:t>Nom de la musique à passer</w:t>
+            </w:r>
+          </w:p>
+        </w:tc>
+      </w:tr>
+      <w:tr>
+        <w:tc>
+          <w:tcPr>
+            <w:tcW w:w="1811" w:type="dxa"/>
+          </w:tcPr>
+          <w:p>
+            <w:pPr>
+              <w:tabs>
+                <w:tab w:val="left" w:pos="2268"/>
+              </w:tabs>
+              <w:rPr>
+                <w:i/>
+                <w:iCs/>
+                <w:color w:val="70AD47" w:themeColor="accent6"/>
+              </w:rPr>
+            </w:pPr>
+            <w:r>
+              <w:rPr>
+                <w:i/>
+                <w:iCs/>
+                <w:color w:val="70AD47" w:themeColor="accent6"/>
+              </w:rPr>
+              <w:t>what</w:t>
+            </w:r>
+          </w:p>
+        </w:tc>
+        <w:tc>
+          <w:tcPr>
+            <w:tcW w:w="3429" w:type="dxa"/>
+          </w:tcPr>
+          <w:p>
+            <w:pPr>
+              <w:tabs>
+                <w:tab w:val="left" w:pos="2268"/>
+              </w:tabs>
+              <w:rPr>
+                <w:color w:val="70AD47" w:themeColor="accent6"/>
+              </w:rPr>
+            </w:pPr>
+            <w:r>
+              <w:rPr>
+                <w:color w:val="70AD47" w:themeColor="accent6"/>
+              </w:rPr>
+              <w:t>Quelle est la playlist courante</w:t>
+            </w:r>
+            <w:r>
+              <w:rPr>
+                <w:color w:val="70AD47" w:themeColor="accent6"/>
+              </w:rPr>
+              <w:t>,</w:t>
+            </w:r>
+            <w:r>
+              <w:rPr>
+                <w:color w:val="70AD47" w:themeColor="accent6"/>
+              </w:rPr>
+              <w:t xml:space="preserve"> la musique en cours</w:t>
+            </w:r>
+            <w:r>
+              <w:rPr>
+                <w:color w:val="70AD47" w:themeColor="accent6"/>
+              </w:rPr>
+              <w:t xml:space="preserve"> et les votes</w:t>
+            </w:r>
+          </w:p>
+        </w:tc>
+        <w:tc>
+          <w:tcPr>
+            <w:tcW w:w="3686" w:type="dxa"/>
+          </w:tcPr>
+          <w:p>
+            <w:pPr>
+              <w:tabs>
+                <w:tab w:val="left" w:pos="2268"/>
+              </w:tabs>
+              <w:rPr>
+                <w:color w:val="70AD47" w:themeColor="accent6"/>
+              </w:rPr>
+            </w:pPr>
+          </w:p>
+        </w:tc>
+      </w:tr>
+      <w:tr>
+        <w:tc>
+          <w:tcPr>
+            <w:tcW w:w="1811" w:type="dxa"/>
+          </w:tcPr>
+          <w:p>
+            <w:pPr>
+              <w:tabs>
+                <w:tab w:val="left" w:pos="2268"/>
+              </w:tabs>
+              <w:rPr>
+                <w:i/>
+                <w:iCs/>
+                <w:color w:val="70AD47" w:themeColor="accent6"/>
+              </w:rPr>
+            </w:pPr>
+            <w:r>
+              <w:rPr>
+                <w:i/>
+                <w:iCs/>
+                <w:color w:val="70AD47" w:themeColor="accent6"/>
+              </w:rPr>
+              <w:t>musics</w:t>
+            </w:r>
+          </w:p>
+        </w:tc>
+        <w:tc>
+          <w:tcPr>
+            <w:tcW w:w="3429" w:type="dxa"/>
+          </w:tcPr>
+          <w:p>
+            <w:pPr>
+              <w:tabs>
+                <w:tab w:val="left" w:pos="2268"/>
+              </w:tabs>
+              <w:rPr>
+                <w:color w:val="70AD47" w:themeColor="accent6"/>
+              </w:rPr>
+            </w:pPr>
+            <w:r>
+              <w:rPr>
+                <w:color w:val="70AD47" w:themeColor="accent6"/>
+              </w:rPr>
+              <w:t>Quelles sont toutes les musiques disponibles sur le serveur</w:t>
+            </w:r>
+          </w:p>
+        </w:tc>
+        <w:tc>
+          <w:tcPr>
+            <w:tcW w:w="3686" w:type="dxa"/>
+          </w:tcPr>
+          <w:p>
+            <w:pPr>
+              <w:tabs>
+                <w:tab w:val="left" w:pos="2268"/>
+              </w:tabs>
+              <w:rPr>
+                <w:color w:val="70AD47" w:themeColor="accent6"/>
+              </w:rPr>
+            </w:pPr>
+          </w:p>
+        </w:tc>
+      </w:tr>
+      <w:tr>
+        <w:tc>
+          <w:tcPr>
+            <w:tcW w:w="1811" w:type="dxa"/>
+          </w:tcPr>
+          <w:p>
+            <w:pPr>
+              <w:tabs>
+                <w:tab w:val="left" w:pos="2268"/>
+              </w:tabs>
+              <w:rPr>
+                <w:i/>
+                <w:iCs/>
+                <w:color w:val="70AD47" w:themeColor="accent6"/>
+              </w:rPr>
+            </w:pPr>
+            <w:r>
+              <w:rPr>
+                <w:i/>
+                <w:iCs/>
+                <w:color w:val="70AD47" w:themeColor="accent6"/>
+              </w:rPr>
+              <w:t>add</w:t>
+            </w:r>
+          </w:p>
+        </w:tc>
+        <w:tc>
+          <w:tcPr>
+            <w:tcW w:w="3429" w:type="dxa"/>
+          </w:tcPr>
+          <w:p>
+            <w:pPr>
+              <w:tabs>
+                <w:tab w:val="left" w:pos="2268"/>
+              </w:tabs>
+              <w:rPr>
+                <w:color w:val="70AD47" w:themeColor="accent6"/>
+              </w:rPr>
+            </w:pPr>
+            <w:r>
+              <w:rPr>
+                <w:color w:val="70AD47" w:themeColor="accent6"/>
+              </w:rPr>
+              <w:t>Ajouter une musique à la playlist</w:t>
+            </w:r>
+          </w:p>
+        </w:tc>
+        <w:tc>
+          <w:tcPr>
+            <w:tcW w:w="3686" w:type="dxa"/>
+          </w:tcPr>
+          <w:p>
+            <w:pPr>
+              <w:tabs>
+                <w:tab w:val="left" w:pos="2268"/>
+              </w:tabs>
+              <w:rPr>
+                <w:color w:val="70AD47" w:themeColor="accent6"/>
+              </w:rPr>
+            </w:pPr>
+            <w:r>
+              <w:rPr>
+                <w:color w:val="70AD47" w:themeColor="accent6"/>
+              </w:rPr>
+              <w:t>-</w:t>
+            </w:r>
+            <w:r>
+              <w:rPr>
+                <w:color w:val="70AD47" w:themeColor="accent6"/>
+              </w:rPr>
+              <w:t>Nom de la musique à ajouter</w:t>
+            </w:r>
+          </w:p>
+        </w:tc>
+      </w:tr>
+      <w:tr>
+        <w:tc>
+          <w:tcPr>
+            <w:tcW w:w="1811" w:type="dxa"/>
+          </w:tcPr>
+          <w:p>
+            <w:pPr>
+              <w:tabs>
+                <w:tab w:val="left" w:pos="2268"/>
+              </w:tabs>
+              <w:rPr>
+                <w:i/>
+                <w:iCs/>
+                <w:color w:val="FF0000"/>
+              </w:rPr>
+            </w:pPr>
+            <w:r>
+              <w:rPr>
+                <w:i/>
+                <w:iCs/>
+                <w:color w:val="FF0000"/>
+              </w:rPr>
+              <w:t>playlist</w:t>
+            </w:r>
+          </w:p>
+        </w:tc>
+        <w:tc>
+          <w:tcPr>
+            <w:tcW w:w="3429" w:type="dxa"/>
+          </w:tcPr>
+          <w:p>
+            <w:pPr>
+              <w:tabs>
+                <w:tab w:val="left" w:pos="2268"/>
+              </w:tabs>
+              <w:rPr>
+                <w:color w:val="FF0000"/>
+              </w:rPr>
+            </w:pPr>
+            <w:r>
+              <w:rPr>
+                <w:color w:val="FF0000"/>
+              </w:rPr>
+              <w:t xml:space="preserve">Renvoie la playlist, les informations concernant la musique en cours et tous les votes en cours </w:t>
+            </w:r>
+          </w:p>
+        </w:tc>
+        <w:tc>
+          <w:tcPr>
+            <w:tcW w:w="3686" w:type="dxa"/>
+          </w:tcPr>
+          <w:p>
+            <w:pPr>
+              <w:tabs>
+                <w:tab w:val="left" w:pos="2268"/>
+              </w:tabs>
+              <w:rPr>
+                <w:color w:val="FF0000"/>
+              </w:rPr>
+            </w:pPr>
+            <w:r>
+              <w:rPr>
+                <w:color w:val="FF0000"/>
+              </w:rPr>
+              <w:t>-List</w:t>
+            </w:r>
+            <w:r>
+              <w:rPr>
+                <w:color w:val="FF0000"/>
+              </w:rPr>
+              <w:t>e</w:t>
+            </w:r>
+            <w:r>
+              <w:rPr>
+                <w:color w:val="FF0000"/>
+              </w:rPr>
+              <w:t xml:space="preserve"> des musiques en attentes dans la playlist</w:t>
+            </w:r>
+          </w:p>
+          <w:p>
+            <w:pPr>
+              <w:tabs>
+                <w:tab w:val="left" w:pos="2268"/>
+              </w:tabs>
+              <w:rPr>
+                <w:color w:val="FF0000"/>
+              </w:rPr>
+            </w:pPr>
+            <w:r>
+              <w:rPr>
+                <w:color w:val="FF0000"/>
+              </w:rPr>
+              <w:t>-Tableau associatif qui associe chaque titre dans la playlist à un nombre de vote</w:t>
+            </w:r>
+          </w:p>
+          <w:p>
+            <w:pPr>
+              <w:tabs>
+                <w:tab w:val="left" w:pos="2268"/>
+              </w:tabs>
+              <w:rPr>
+                <w:color w:val="FF0000"/>
+              </w:rPr>
+            </w:pPr>
+            <w:r>
+              <w:rPr>
+                <w:color w:val="FF0000"/>
+              </w:rPr>
+              <w:t>-Nom de la musique en cours</w:t>
+            </w:r>
+          </w:p>
+          <w:p>
+            <w:pPr>
+              <w:tabs>
+                <w:tab w:val="left" w:pos="2268"/>
+              </w:tabs>
+              <w:rPr>
+                <w:color w:val="FF0000"/>
+              </w:rPr>
+            </w:pPr>
+            <w:r>
+              <w:rPr>
+                <w:color w:val="FF0000"/>
+              </w:rPr>
+              <w:t>-Timestamp de la musique en cours</w:t>
+            </w:r>
+          </w:p>
+          <w:p>
+            <w:pPr>
+              <w:tabs>
+                <w:tab w:val="left" w:pos="2268"/>
+              </w:tabs>
+              <w:rPr>
+                <w:color w:val="FF0000"/>
+              </w:rPr>
+            </w:pPr>
+            <w:r>
+              <w:rPr>
+                <w:color w:val="FF0000"/>
+              </w:rPr>
+              <w:t>-Durée de la musique en cours</w:t>
+            </w:r>
+          </w:p>
+        </w:tc>
+      </w:tr>
+      <w:tr>
+        <w:tc>
+          <w:tcPr>
+            <w:tcW w:w="1811" w:type="dxa"/>
+          </w:tcPr>
+          <w:p>
+            <w:pPr>
+              <w:tabs>
+                <w:tab w:val="left" w:pos="2268"/>
+              </w:tabs>
+              <w:rPr>
+                <w:i/>
+                <w:iCs/>
+                <w:color w:val="FF0000"/>
+              </w:rPr>
+            </w:pPr>
+            <w:r>
+              <w:rPr>
+                <w:i/>
+                <w:iCs/>
+                <w:color w:val="FF0000"/>
+              </w:rPr>
+              <w:t>available</w:t>
+            </w:r>
+          </w:p>
+        </w:tc>
+        <w:tc>
+          <w:tcPr>
+            <w:tcW w:w="3429" w:type="dxa"/>
+          </w:tcPr>
+          <w:p>
+            <w:pPr>
+              <w:tabs>
+                <w:tab w:val="left" w:pos="2268"/>
+              </w:tabs>
+              <w:rPr>
+                <w:color w:val="FF0000"/>
+              </w:rPr>
+            </w:pPr>
+            <w:r>
+              <w:rPr>
+                <w:color w:val="FF0000"/>
+              </w:rPr>
+              <w:t>Renvoie la liste</w:t>
+            </w:r>
             <w:bookmarkStart w:id="0" w:name="_GoBack"/>
             <w:bookmarkEnd w:id="0"/>
+            <w:r>
+              <w:rPr>
+                <w:color w:val="FF0000"/>
+              </w:rPr>
+              <w:t xml:space="preserve"> des titres de musiques possibles</w:t>
+            </w:r>
           </w:p>
         </w:tc>
         <w:tc>
@@ -203,384 +647,14 @@
                 <w:tab w:val="left" w:pos="2268"/>
               </w:tabs>
               <w:rPr>
-                <w:color w:val="70AD47" w:themeColor="accent6"/>
-              </w:rPr>
-            </w:pPr>
-            <w:r>
-              <w:rPr>
-                <w:color w:val="70AD47" w:themeColor="accent6"/>
-              </w:rPr>
-              <w:t>-</w:t>
-            </w:r>
-            <w:r>
-              <w:rPr>
-                <w:color w:val="70AD47" w:themeColor="accent6"/>
-              </w:rPr>
-              <w:t>Nom de la musique à passer</w:t>
-            </w:r>
-          </w:p>
-        </w:tc>
-      </w:tr>
-      <w:tr>
-        <w:tc>
-          <w:tcPr>
-            <w:tcW w:w="1811" w:type="dxa"/>
-          </w:tcPr>
-          <w:p>
-            <w:pPr>
-              <w:tabs>
-                <w:tab w:val="left" w:pos="2268"/>
-              </w:tabs>
-              <w:rPr>
-                <w:i/>
-                <w:iCs/>
-                <w:color w:val="70AD47" w:themeColor="accent6"/>
-              </w:rPr>
-            </w:pPr>
-            <w:r>
-              <w:rPr>
-                <w:i/>
-                <w:iCs/>
-                <w:color w:val="70AD47" w:themeColor="accent6"/>
-              </w:rPr>
-              <w:t>what</w:t>
-            </w:r>
-          </w:p>
-        </w:tc>
-        <w:tc>
-          <w:tcPr>
-            <w:tcW w:w="3429" w:type="dxa"/>
-          </w:tcPr>
-          <w:p>
-            <w:pPr>
-              <w:tabs>
-                <w:tab w:val="left" w:pos="2268"/>
-              </w:tabs>
-              <w:rPr>
-                <w:color w:val="70AD47" w:themeColor="accent6"/>
-              </w:rPr>
-            </w:pPr>
-            <w:r>
-              <w:rPr>
-                <w:color w:val="70AD47" w:themeColor="accent6"/>
-              </w:rPr>
-              <w:t>Quelle est la playlist courante</w:t>
-            </w:r>
-            <w:r>
-              <w:rPr>
-                <w:color w:val="70AD47" w:themeColor="accent6"/>
-              </w:rPr>
-              <w:t>,</w:t>
-            </w:r>
-            <w:r>
-              <w:rPr>
-                <w:color w:val="70AD47" w:themeColor="accent6"/>
-              </w:rPr>
-              <w:t xml:space="preserve"> la musique en cours</w:t>
-            </w:r>
-            <w:r>
-              <w:rPr>
-                <w:color w:val="70AD47" w:themeColor="accent6"/>
-              </w:rPr>
-              <w:t xml:space="preserve"> et les votes</w:t>
-            </w:r>
-          </w:p>
-        </w:tc>
-        <w:tc>
-          <w:tcPr>
-            <w:tcW w:w="3686" w:type="dxa"/>
-          </w:tcPr>
-          <w:p>
-            <w:pPr>
-              <w:tabs>
-                <w:tab w:val="left" w:pos="2268"/>
-              </w:tabs>
-              <w:rPr>
-                <w:color w:val="70AD47" w:themeColor="accent6"/>
-              </w:rPr>
-            </w:pPr>
-          </w:p>
-        </w:tc>
-      </w:tr>
-      <w:tr>
-        <w:tc>
-          <w:tcPr>
-            <w:tcW w:w="1811" w:type="dxa"/>
-          </w:tcPr>
-          <w:p>
-            <w:pPr>
-              <w:tabs>
-                <w:tab w:val="left" w:pos="2268"/>
-              </w:tabs>
-              <w:rPr>
-                <w:i/>
-                <w:iCs/>
-                <w:color w:val="70AD47" w:themeColor="accent6"/>
-              </w:rPr>
-            </w:pPr>
-            <w:r>
-              <w:rPr>
-                <w:i/>
-                <w:iCs/>
-                <w:color w:val="70AD47" w:themeColor="accent6"/>
-              </w:rPr>
-              <w:t>musics</w:t>
-            </w:r>
-          </w:p>
-        </w:tc>
-        <w:tc>
-          <w:tcPr>
-            <w:tcW w:w="3429" w:type="dxa"/>
-          </w:tcPr>
-          <w:p>
-            <w:pPr>
-              <w:tabs>
-                <w:tab w:val="left" w:pos="2268"/>
-              </w:tabs>
-              <w:rPr>
-                <w:color w:val="70AD47" w:themeColor="accent6"/>
-              </w:rPr>
-            </w:pPr>
-            <w:r>
-              <w:rPr>
-                <w:color w:val="70AD47" w:themeColor="accent6"/>
-              </w:rPr>
-              <w:t>Quelles sont toutes les musiques disponibles sur le serveur</w:t>
-            </w:r>
-          </w:p>
-        </w:tc>
-        <w:tc>
-          <w:tcPr>
-            <w:tcW w:w="3686" w:type="dxa"/>
-          </w:tcPr>
-          <w:p>
-            <w:pPr>
-              <w:tabs>
-                <w:tab w:val="left" w:pos="2268"/>
-              </w:tabs>
-              <w:rPr>
-                <w:color w:val="70AD47" w:themeColor="accent6"/>
-              </w:rPr>
-            </w:pPr>
-          </w:p>
-        </w:tc>
-      </w:tr>
-      <w:tr>
-        <w:tc>
-          <w:tcPr>
-            <w:tcW w:w="1811" w:type="dxa"/>
-          </w:tcPr>
-          <w:p>
-            <w:pPr>
-              <w:tabs>
-                <w:tab w:val="left" w:pos="2268"/>
-              </w:tabs>
-              <w:rPr>
-                <w:i/>
-                <w:iCs/>
-                <w:color w:val="70AD47" w:themeColor="accent6"/>
-              </w:rPr>
-            </w:pPr>
-            <w:r>
-              <w:rPr>
-                <w:i/>
-                <w:iCs/>
-                <w:color w:val="70AD47" w:themeColor="accent6"/>
-              </w:rPr>
-              <w:t>add</w:t>
-            </w:r>
-          </w:p>
-        </w:tc>
-        <w:tc>
-          <w:tcPr>
-            <w:tcW w:w="3429" w:type="dxa"/>
-          </w:tcPr>
-          <w:p>
-            <w:pPr>
-              <w:tabs>
-                <w:tab w:val="left" w:pos="2268"/>
-              </w:tabs>
-              <w:rPr>
-                <w:color w:val="70AD47" w:themeColor="accent6"/>
-              </w:rPr>
-            </w:pPr>
-            <w:r>
-              <w:rPr>
-                <w:color w:val="70AD47" w:themeColor="accent6"/>
-              </w:rPr>
-              <w:t>Ajouter une musique à la playlist</w:t>
-            </w:r>
-          </w:p>
-        </w:tc>
-        <w:tc>
-          <w:tcPr>
-            <w:tcW w:w="3686" w:type="dxa"/>
-          </w:tcPr>
-          <w:p>
-            <w:pPr>
-              <w:tabs>
-                <w:tab w:val="left" w:pos="2268"/>
-              </w:tabs>
-              <w:rPr>
-                <w:color w:val="70AD47" w:themeColor="accent6"/>
-              </w:rPr>
-            </w:pPr>
-            <w:r>
-              <w:rPr>
-                <w:color w:val="70AD47" w:themeColor="accent6"/>
-              </w:rPr>
-              <w:t>-</w:t>
-            </w:r>
-            <w:r>
-              <w:rPr>
-                <w:color w:val="70AD47" w:themeColor="accent6"/>
-              </w:rPr>
-              <w:t>Nom de la musique à ajouter</w:t>
-            </w:r>
-          </w:p>
-        </w:tc>
-      </w:tr>
-      <w:tr>
-        <w:tc>
-          <w:tcPr>
-            <w:tcW w:w="1811" w:type="dxa"/>
-          </w:tcPr>
-          <w:p>
-            <w:pPr>
-              <w:tabs>
-                <w:tab w:val="left" w:pos="2268"/>
-              </w:tabs>
-              <w:rPr>
-                <w:i/>
-                <w:iCs/>
-                <w:color w:val="FF0000"/>
-              </w:rPr>
-            </w:pPr>
-            <w:r>
-              <w:rPr>
-                <w:i/>
-                <w:iCs/>
-                <w:color w:val="FF0000"/>
-              </w:rPr>
-              <w:t>playlist</w:t>
-            </w:r>
-          </w:p>
-        </w:tc>
-        <w:tc>
-          <w:tcPr>
-            <w:tcW w:w="3429" w:type="dxa"/>
-          </w:tcPr>
-          <w:p>
-            <w:pPr>
-              <w:tabs>
-                <w:tab w:val="left" w:pos="2268"/>
-              </w:tabs>
-              <w:rPr>
-                <w:color w:val="FF0000"/>
-              </w:rPr>
-            </w:pPr>
-            <w:r>
-              <w:rPr>
-                <w:color w:val="FF0000"/>
-              </w:rPr>
-              <w:t xml:space="preserve">Renvoie la playlist, les informations concernant la musique en cours et tous les votes en cours </w:t>
-            </w:r>
-          </w:p>
-        </w:tc>
-        <w:tc>
-          <w:tcPr>
-            <w:tcW w:w="3686" w:type="dxa"/>
-          </w:tcPr>
-          <w:p>
-            <w:pPr>
-              <w:tabs>
-                <w:tab w:val="left" w:pos="2268"/>
-              </w:tabs>
-              <w:rPr>
-                <w:color w:val="FF0000"/>
-              </w:rPr>
-            </w:pPr>
-            <w:r>
-              <w:rPr>
-                <w:color w:val="FF0000"/>
-              </w:rPr>
-              <w:t>-List</w:t>
-            </w:r>
-            <w:r>
-              <w:rPr>
-                <w:color w:val="FF0000"/>
-              </w:rPr>
-              <w:t>e</w:t>
-            </w:r>
-            <w:r>
-              <w:rPr>
-                <w:color w:val="FF0000"/>
-              </w:rPr>
-              <w:t xml:space="preserve"> des musiques en attentes dans la playlist</w:t>
-            </w:r>
-          </w:p>
-          <w:p>
-            <w:pPr>
-              <w:tabs>
-                <w:tab w:val="left" w:pos="2268"/>
-              </w:tabs>
-              <w:rPr>
-                <w:color w:val="FF0000"/>
-              </w:rPr>
-            </w:pPr>
-            <w:r>
-              <w:rPr>
-                <w:color w:val="FF0000"/>
-              </w:rPr>
-              <w:t>-Tableau associatif qui associe chaque titre dans la playlist à un nombre de vote</w:t>
-            </w:r>
-          </w:p>
-          <w:p>
-            <w:pPr>
-              <w:tabs>
-                <w:tab w:val="left" w:pos="2268"/>
-              </w:tabs>
-              <w:rPr>
-                <w:color w:val="FF0000"/>
-              </w:rPr>
-            </w:pPr>
-            <w:r>
-              <w:rPr>
-                <w:color w:val="FF0000"/>
-              </w:rPr>
-              <w:t>-Nom de la musique en cours</w:t>
-            </w:r>
-          </w:p>
-          <w:p>
-            <w:pPr>
-              <w:tabs>
-                <w:tab w:val="left" w:pos="2268"/>
-              </w:tabs>
-              <w:rPr>
-                <w:color w:val="FF0000"/>
-              </w:rPr>
-            </w:pPr>
-            <w:r>
-              <w:rPr>
-                <w:color w:val="FF0000"/>
-              </w:rPr>
-              <w:t>-Timestamp de la musique en cours</w:t>
-            </w:r>
-          </w:p>
-          <w:p>
-            <w:pPr>
-              <w:tabs>
-                <w:tab w:val="left" w:pos="2268"/>
-              </w:tabs>
-              <w:rPr>
-                <w:color w:val="FF0000"/>
-              </w:rPr>
-            </w:pPr>
-            <w:r>
-              <w:rPr>
-                <w:color w:val="FF0000"/>
-              </w:rPr>
-              <w:t>-Durée de la musique en cours</w:t>
+                <w:color w:val="FF0000"/>
+              </w:rPr>
+            </w:pPr>
+            <w:r>
+              <w:rPr>
+                <w:color w:val="FF0000"/>
+              </w:rPr>
+              <w:t>-Lites des musiques</w:t>
             </w:r>
           </w:p>
         </w:tc>

</xml_diff>

<commit_message>
Mettre a jour protocle et avancer dans l'écriture des tests
</commit_message>
<xml_diff>
--- a/documentation/protocoles/ZoukFiestaProtocol.docx
+++ b/documentation/protocoles/ZoukFiestaProtocol.docx
@@ -501,51 +501,19 @@
               <w:rPr>
                 <w:color w:val="FF0000"/>
               </w:rPr>
-              <w:t>-List</w:t>
-            </w:r>
-            <w:r>
-              <w:rPr>
-                <w:color w:val="FF0000"/>
-              </w:rPr>
-              <w:t>e</w:t>
-            </w:r>
-            <w:r>
-              <w:rPr>
-                <w:color w:val="FF0000"/>
-              </w:rPr>
-              <w:t xml:space="preserve"> des musiques en attentes dans la playlist</w:t>
-            </w:r>
-          </w:p>
-          <w:p>
-            <w:pPr>
-              <w:tabs>
-                <w:tab w:val="left" w:pos="2268"/>
-              </w:tabs>
-              <w:rPr>
-                <w:color w:val="FF0000"/>
-              </w:rPr>
-            </w:pPr>
-            <w:r>
-              <w:rPr>
-                <w:color w:val="FF0000"/>
-              </w:rPr>
               <w:t>-Tableau associatif qui associe chaque titre dans la playlist à un nombre de vote</w:t>
             </w:r>
-          </w:p>
-          <w:p>
-            <w:pPr>
-              <w:tabs>
-                <w:tab w:val="left" w:pos="2268"/>
-              </w:tabs>
-              <w:rPr>
-                <w:color w:val="FF0000"/>
-              </w:rPr>
-            </w:pPr>
-            <w:r>
-              <w:rPr>
-                <w:color w:val="FF0000"/>
-              </w:rPr>
-              <w:t>-Nom de la musique en cours</w:t>
+            <w:r>
+              <w:rPr>
+                <w:color w:val="FF0000"/>
+              </w:rPr>
+              <w:t>, trié dans l’ordre de la playlist</w:t>
+            </w:r>
+            <w:r>
+              <w:rPr>
+                <w:color w:val="FF0000"/>
+              </w:rPr>
+              <w:t>. La première musique est celle en cours</w:t>
             </w:r>
           </w:p>
           <w:p>
@@ -563,6 +531,12 @@
               </w:rPr>
               <w:t>-Timestamp de la musique en cours</w:t>
             </w:r>
+            <w:r>
+              <w:rPr>
+                <w:color w:val="FF0000"/>
+              </w:rPr>
+              <w:t xml:space="preserve"> (s)</w:t>
+            </w:r>
           </w:p>
           <w:p>
             <w:pPr>
@@ -579,6 +553,20 @@
               </w:rPr>
               <w:t>-Durée de la musique en cours</w:t>
             </w:r>
+            <w:r>
+              <w:rPr>
+                <w:color w:val="FF0000"/>
+              </w:rPr>
+              <w:t xml:space="preserve"> (</w:t>
+            </w:r>
+            <w:r>
+              <w:rPr>
+                <w:color w:val="FF0000"/>
+              </w:rPr>
+              <w:t>s)</w:t>
+            </w:r>
+            <w:bookmarkStart w:id="0" w:name="_GoBack"/>
+            <w:bookmarkEnd w:id="0"/>
           </w:p>
         </w:tc>
       </w:tr>
@@ -625,15 +613,7 @@
               <w:rPr>
                 <w:color w:val="FF0000"/>
               </w:rPr>
-              <w:t>Renvoie la liste</w:t>
-            </w:r>
-            <w:bookmarkStart w:id="0" w:name="_GoBack"/>
-            <w:bookmarkEnd w:id="0"/>
-            <w:r>
-              <w:rPr>
-                <w:color w:val="FF0000"/>
-              </w:rPr>
-              <w:t xml:space="preserve"> des titres de musiques possibles</w:t>
+              <w:t>Renvoie la liste des titres de musiques possibles</w:t>
             </w:r>
           </w:p>
         </w:tc>

</xml_diff>

<commit_message>
Mettre a jour planning
</commit_message>
<xml_diff>
--- a/documentation/protocoles/ZoukFiestaProtocol.docx
+++ b/documentation/protocoles/ZoukFiestaProtocol.docx
@@ -501,51 +501,19 @@
               <w:rPr>
                 <w:color w:val="FF0000"/>
               </w:rPr>
-              <w:t>-List</w:t>
-            </w:r>
-            <w:r>
-              <w:rPr>
-                <w:color w:val="FF0000"/>
-              </w:rPr>
-              <w:t>e</w:t>
-            </w:r>
-            <w:r>
-              <w:rPr>
-                <w:color w:val="FF0000"/>
-              </w:rPr>
-              <w:t xml:space="preserve"> des musiques en attentes dans la playlist</w:t>
-            </w:r>
-          </w:p>
-          <w:p>
-            <w:pPr>
-              <w:tabs>
-                <w:tab w:val="left" w:pos="2268"/>
-              </w:tabs>
-              <w:rPr>
-                <w:color w:val="FF0000"/>
-              </w:rPr>
-            </w:pPr>
-            <w:r>
-              <w:rPr>
-                <w:color w:val="FF0000"/>
-              </w:rPr>
               <w:t>-Tableau associatif qui associe chaque titre dans la playlist à un nombre de vote</w:t>
             </w:r>
-          </w:p>
-          <w:p>
-            <w:pPr>
-              <w:tabs>
-                <w:tab w:val="left" w:pos="2268"/>
-              </w:tabs>
-              <w:rPr>
-                <w:color w:val="FF0000"/>
-              </w:rPr>
-            </w:pPr>
-            <w:r>
-              <w:rPr>
-                <w:color w:val="FF0000"/>
-              </w:rPr>
-              <w:t>-Nom de la musique en cours</w:t>
+            <w:r>
+              <w:rPr>
+                <w:color w:val="FF0000"/>
+              </w:rPr>
+              <w:t>, trié dans l’ordre de la playlist</w:t>
+            </w:r>
+            <w:r>
+              <w:rPr>
+                <w:color w:val="FF0000"/>
+              </w:rPr>
+              <w:t>. La première musique est celle en cours</w:t>
             </w:r>
           </w:p>
           <w:p>
@@ -563,6 +531,12 @@
               </w:rPr>
               <w:t>-Timestamp de la musique en cours</w:t>
             </w:r>
+            <w:r>
+              <w:rPr>
+                <w:color w:val="FF0000"/>
+              </w:rPr>
+              <w:t xml:space="preserve"> (s)</w:t>
+            </w:r>
           </w:p>
           <w:p>
             <w:pPr>
@@ -579,6 +553,20 @@
               </w:rPr>
               <w:t>-Durée de la musique en cours</w:t>
             </w:r>
+            <w:r>
+              <w:rPr>
+                <w:color w:val="FF0000"/>
+              </w:rPr>
+              <w:t xml:space="preserve"> (</w:t>
+            </w:r>
+            <w:r>
+              <w:rPr>
+                <w:color w:val="FF0000"/>
+              </w:rPr>
+              <w:t>s)</w:t>
+            </w:r>
+            <w:bookmarkStart w:id="0" w:name="_GoBack"/>
+            <w:bookmarkEnd w:id="0"/>
           </w:p>
         </w:tc>
       </w:tr>
@@ -625,15 +613,7 @@
               <w:rPr>
                 <w:color w:val="FF0000"/>
               </w:rPr>
-              <w:t>Renvoie la liste</w:t>
-            </w:r>
-            <w:bookmarkStart w:id="0" w:name="_GoBack"/>
-            <w:bookmarkEnd w:id="0"/>
-            <w:r>
-              <w:rPr>
-                <w:color w:val="FF0000"/>
-              </w:rPr>
-              <w:t xml:space="preserve"> des titres de musiques possibles</w:t>
+              <w:t>Renvoie la liste des titres de musiques possibles</w:t>
             </w:r>
           </w:p>
         </w:tc>

</xml_diff>

<commit_message>
Terminer l'écriture des tests
</commit_message>
<xml_diff>
--- a/documentation/protocoles/ZoukFiestaProtocol.docx
+++ b/documentation/protocoles/ZoukFiestaProtocol.docx
@@ -565,76 +565,94 @@
               </w:rPr>
               <w:t>s)</w:t>
             </w:r>
+          </w:p>
+        </w:tc>
+      </w:tr>
+      <w:tr>
+        <w:tc>
+          <w:tcPr>
+            <w:tcW w:w="1811" w:type="dxa"/>
+          </w:tcPr>
+          <w:p>
+            <w:pPr>
+              <w:tabs>
+                <w:tab w:val="left" w:pos="2268"/>
+              </w:tabs>
+              <w:rPr>
+                <w:i/>
+                <w:iCs/>
+                <w:color w:val="FF0000"/>
+              </w:rPr>
+            </w:pPr>
+            <w:r>
+              <w:rPr>
+                <w:i/>
+                <w:iCs/>
+                <w:color w:val="FF0000"/>
+              </w:rPr>
+              <w:t>available</w:t>
+            </w:r>
+          </w:p>
+        </w:tc>
+        <w:tc>
+          <w:tcPr>
+            <w:tcW w:w="3429" w:type="dxa"/>
+          </w:tcPr>
+          <w:p>
+            <w:pPr>
+              <w:tabs>
+                <w:tab w:val="left" w:pos="2268"/>
+              </w:tabs>
+              <w:rPr>
+                <w:color w:val="FF0000"/>
+              </w:rPr>
+            </w:pPr>
+            <w:r>
+              <w:rPr>
+                <w:color w:val="FF0000"/>
+              </w:rPr>
+              <w:t>Renvoie la liste des titres de musiques possibles</w:t>
+            </w:r>
+          </w:p>
+        </w:tc>
+        <w:tc>
+          <w:tcPr>
+            <w:tcW w:w="3686" w:type="dxa"/>
+          </w:tcPr>
+          <w:p>
+            <w:pPr>
+              <w:tabs>
+                <w:tab w:val="left" w:pos="2268"/>
+              </w:tabs>
+              <w:rPr>
+                <w:color w:val="FF0000"/>
+              </w:rPr>
+            </w:pPr>
+            <w:r>
+              <w:rPr>
+                <w:color w:val="FF0000"/>
+              </w:rPr>
+              <w:t>-Li</w:t>
+            </w:r>
+            <w:r>
+              <w:rPr>
+                <w:color w:val="FF0000"/>
+              </w:rPr>
+              <w:t>st</w:t>
+            </w:r>
+            <w:r>
+              <w:rPr>
+                <w:color w:val="FF0000"/>
+              </w:rPr>
+              <w:t>e</w:t>
+            </w:r>
             <w:bookmarkStart w:id="0" w:name="_GoBack"/>
             <w:bookmarkEnd w:id="0"/>
-          </w:p>
-        </w:tc>
-      </w:tr>
-      <w:tr>
-        <w:tc>
-          <w:tcPr>
-            <w:tcW w:w="1811" w:type="dxa"/>
-          </w:tcPr>
-          <w:p>
-            <w:pPr>
-              <w:tabs>
-                <w:tab w:val="left" w:pos="2268"/>
-              </w:tabs>
-              <w:rPr>
-                <w:i/>
-                <w:iCs/>
-                <w:color w:val="FF0000"/>
-              </w:rPr>
-            </w:pPr>
-            <w:r>
-              <w:rPr>
-                <w:i/>
-                <w:iCs/>
-                <w:color w:val="FF0000"/>
-              </w:rPr>
-              <w:t>available</w:t>
-            </w:r>
-          </w:p>
-        </w:tc>
-        <w:tc>
-          <w:tcPr>
-            <w:tcW w:w="3429" w:type="dxa"/>
-          </w:tcPr>
-          <w:p>
-            <w:pPr>
-              <w:tabs>
-                <w:tab w:val="left" w:pos="2268"/>
-              </w:tabs>
-              <w:rPr>
-                <w:color w:val="FF0000"/>
-              </w:rPr>
-            </w:pPr>
-            <w:r>
-              <w:rPr>
-                <w:color w:val="FF0000"/>
-              </w:rPr>
-              <w:t>Renvoie la liste des titres de musiques possibles</w:t>
-            </w:r>
-          </w:p>
-        </w:tc>
-        <w:tc>
-          <w:tcPr>
-            <w:tcW w:w="3686" w:type="dxa"/>
-          </w:tcPr>
-          <w:p>
-            <w:pPr>
-              <w:tabs>
-                <w:tab w:val="left" w:pos="2268"/>
-              </w:tabs>
-              <w:rPr>
-                <w:color w:val="FF0000"/>
-              </w:rPr>
-            </w:pPr>
-            <w:r>
-              <w:rPr>
-                <w:color w:val="FF0000"/>
-              </w:rPr>
-              <w:t>-Lites des musiques</w:t>
+            <w:r>
+              <w:rPr>
+                <w:color w:val="FF0000"/>
+              </w:rPr>
+              <w:t xml:space="preserve"> des musiques</w:t>
             </w:r>
           </w:p>
         </w:tc>

</xml_diff>

<commit_message>
Continuer d'écrire les tests
</commit_message>
<xml_diff>
--- a/documentation/protocoles/ZoukFiestaProtocol.docx
+++ b/documentation/protocoles/ZoukFiestaProtocol.docx
@@ -8,6 +8,8 @@
           <w:color w:val="FF0000"/>
         </w:rPr>
       </w:pPr>
+      <w:bookmarkStart w:id="0" w:name="_GoBack"/>
+      <w:bookmarkEnd w:id="0"/>
       <w:r>
         <w:rPr>
           <w:color w:val="FF0000"/>
@@ -153,6 +155,7 @@
                 <w:color w:val="70AD47" w:themeColor="accent6"/>
               </w:rPr>
             </w:pPr>
+            <w:proofErr w:type="gramStart"/>
             <w:r>
               <w:rPr>
                 <w:i/>
@@ -161,6 +164,7 @@
               </w:rPr>
               <w:t>skip</w:t>
             </w:r>
+            <w:proofErr w:type="gramEnd"/>
           </w:p>
         </w:tc>
         <w:tc>
@@ -234,6 +238,8 @@
                 <w:color w:val="70AD47" w:themeColor="accent6"/>
               </w:rPr>
             </w:pPr>
+            <w:proofErr w:type="spellStart"/>
+            <w:proofErr w:type="gramStart"/>
             <w:r>
               <w:rPr>
                 <w:i/>
@@ -242,6 +248,8 @@
               </w:rPr>
               <w:t>what</w:t>
             </w:r>
+            <w:proofErr w:type="spellEnd"/>
+            <w:proofErr w:type="gramEnd"/>
           </w:p>
         </w:tc>
         <w:tc>
@@ -315,6 +323,8 @@
                 <w:color w:val="70AD47" w:themeColor="accent6"/>
               </w:rPr>
             </w:pPr>
+            <w:proofErr w:type="spellStart"/>
+            <w:proofErr w:type="gramStart"/>
             <w:r>
               <w:rPr>
                 <w:i/>
@@ -323,6 +333,8 @@
               </w:rPr>
               <w:t>musics</w:t>
             </w:r>
+            <w:proofErr w:type="spellEnd"/>
+            <w:proofErr w:type="gramEnd"/>
           </w:p>
         </w:tc>
         <w:tc>
@@ -378,6 +390,8 @@
                 <w:color w:val="70AD47" w:themeColor="accent6"/>
               </w:rPr>
             </w:pPr>
+            <w:proofErr w:type="spellStart"/>
+            <w:proofErr w:type="gramStart"/>
             <w:r>
               <w:rPr>
                 <w:i/>
@@ -386,6 +400,8 @@
               </w:rPr>
               <w:t>add</w:t>
             </w:r>
+            <w:proofErr w:type="spellEnd"/>
+            <w:proofErr w:type="gramEnd"/>
           </w:p>
         </w:tc>
         <w:tc>
@@ -453,6 +469,7 @@
                 <w:color w:val="FF0000"/>
               </w:rPr>
             </w:pPr>
+            <w:proofErr w:type="gramStart"/>
             <w:r>
               <w:rPr>
                 <w:i/>
@@ -461,6 +478,7 @@
               </w:rPr>
               <w:t>playlist</w:t>
             </w:r>
+            <w:proofErr w:type="gramEnd"/>
           </w:p>
         </w:tc>
         <w:tc>
@@ -584,6 +602,8 @@
                 <w:color w:val="FF0000"/>
               </w:rPr>
             </w:pPr>
+            <w:proofErr w:type="spellStart"/>
+            <w:proofErr w:type="gramStart"/>
             <w:r>
               <w:rPr>
                 <w:i/>
@@ -592,6 +612,8 @@
               </w:rPr>
               <w:t>available</w:t>
             </w:r>
+            <w:proofErr w:type="spellEnd"/>
+            <w:proofErr w:type="gramEnd"/>
           </w:p>
         </w:tc>
         <w:tc>
@@ -644,15 +666,7 @@
               <w:rPr>
                 <w:color w:val="FF0000"/>
               </w:rPr>
-              <w:t>e</w:t>
-            </w:r>
-            <w:bookmarkStart w:id="0" w:name="_GoBack"/>
-            <w:bookmarkEnd w:id="0"/>
-            <w:r>
-              <w:rPr>
-                <w:color w:val="FF0000"/>
-              </w:rPr>
-              <w:t xml:space="preserve"> des musiques</w:t>
+              <w:t>e des musiques</w:t>
             </w:r>
           </w:p>
         </w:tc>
@@ -700,6 +714,7 @@
                 <w:color w:val="FF0000"/>
               </w:rPr>
             </w:pPr>
+            <w:proofErr w:type="gramStart"/>
             <w:r>
               <w:rPr>
                 <w:i/>
@@ -708,6 +723,7 @@
               </w:rPr>
               <w:t>kick</w:t>
             </w:r>
+            <w:proofErr w:type="gramEnd"/>
           </w:p>
         </w:tc>
         <w:tc>

</xml_diff>

<commit_message>
Send pause to clients
</commit_message>
<xml_diff>
--- a/documentation/protocoles/ZoukFiestaProtocol.docx
+++ b/documentation/protocoles/ZoukFiestaProtocol.docx
@@ -8,8 +8,6 @@
           <w:color w:val="FF0000"/>
         </w:rPr>
       </w:pPr>
-      <w:bookmarkStart w:id="0" w:name="_GoBack"/>
-      <w:bookmarkEnd w:id="0"/>
       <w:r>
         <w:rPr>
           <w:color w:val="FF0000"/>
@@ -155,7 +153,6 @@
                 <w:color w:val="70AD47" w:themeColor="accent6"/>
               </w:rPr>
             </w:pPr>
-            <w:proofErr w:type="gramStart"/>
             <w:r>
               <w:rPr>
                 <w:i/>
@@ -164,7 +161,6 @@
               </w:rPr>
               <w:t>skip</w:t>
             </w:r>
-            <w:proofErr w:type="gramEnd"/>
           </w:p>
         </w:tc>
         <w:tc>
@@ -238,8 +234,6 @@
                 <w:color w:val="70AD47" w:themeColor="accent6"/>
               </w:rPr>
             </w:pPr>
-            <w:proofErr w:type="spellStart"/>
-            <w:proofErr w:type="gramStart"/>
             <w:r>
               <w:rPr>
                 <w:i/>
@@ -248,8 +242,6 @@
               </w:rPr>
               <w:t>what</w:t>
             </w:r>
-            <w:proofErr w:type="spellEnd"/>
-            <w:proofErr w:type="gramEnd"/>
           </w:p>
         </w:tc>
         <w:tc>
@@ -323,8 +315,6 @@
                 <w:color w:val="70AD47" w:themeColor="accent6"/>
               </w:rPr>
             </w:pPr>
-            <w:proofErr w:type="spellStart"/>
-            <w:proofErr w:type="gramStart"/>
             <w:r>
               <w:rPr>
                 <w:i/>
@@ -333,8 +323,6 @@
               </w:rPr>
               <w:t>musics</w:t>
             </w:r>
-            <w:proofErr w:type="spellEnd"/>
-            <w:proofErr w:type="gramEnd"/>
           </w:p>
         </w:tc>
         <w:tc>
@@ -390,8 +378,6 @@
                 <w:color w:val="70AD47" w:themeColor="accent6"/>
               </w:rPr>
             </w:pPr>
-            <w:proofErr w:type="spellStart"/>
-            <w:proofErr w:type="gramStart"/>
             <w:r>
               <w:rPr>
                 <w:i/>
@@ -400,8 +386,6 @@
               </w:rPr>
               <w:t>add</w:t>
             </w:r>
-            <w:proofErr w:type="spellEnd"/>
-            <w:proofErr w:type="gramEnd"/>
           </w:p>
         </w:tc>
         <w:tc>
@@ -469,7 +453,6 @@
                 <w:color w:val="FF0000"/>
               </w:rPr>
             </w:pPr>
-            <w:proofErr w:type="gramStart"/>
             <w:r>
               <w:rPr>
                 <w:i/>
@@ -478,7 +461,6 @@
               </w:rPr>
               <w:t>playlist</w:t>
             </w:r>
-            <w:proofErr w:type="gramEnd"/>
           </w:p>
         </w:tc>
         <w:tc>
@@ -602,8 +584,6 @@
                 <w:color w:val="FF0000"/>
               </w:rPr>
             </w:pPr>
-            <w:proofErr w:type="spellStart"/>
-            <w:proofErr w:type="gramStart"/>
             <w:r>
               <w:rPr>
                 <w:i/>
@@ -612,8 +592,6 @@
               </w:rPr>
               <w:t>available</w:t>
             </w:r>
-            <w:proofErr w:type="spellEnd"/>
-            <w:proofErr w:type="gramEnd"/>
           </w:p>
         </w:tc>
         <w:tc>
@@ -674,6 +652,79 @@
       <w:tr>
         <w:tc>
           <w:tcPr>
+            <w:tcW w:w="1811" w:type="dxa"/>
+          </w:tcPr>
+          <w:p>
+            <w:pPr>
+              <w:tabs>
+                <w:tab w:val="left" w:pos="2268"/>
+              </w:tabs>
+              <w:rPr>
+                <w:i/>
+                <w:iCs/>
+                <w:color w:val="FF0000"/>
+              </w:rPr>
+            </w:pPr>
+            <w:r>
+              <w:rPr>
+                <w:i/>
+                <w:iCs/>
+                <w:color w:val="FF0000"/>
+              </w:rPr>
+              <w:t>p</w:t>
+            </w:r>
+            <w:bookmarkStart w:id="0" w:name="_GoBack"/>
+            <w:bookmarkEnd w:id="0"/>
+            <w:r>
+              <w:rPr>
+                <w:i/>
+                <w:iCs/>
+                <w:color w:val="FF0000"/>
+              </w:rPr>
+              <w:t>ause</w:t>
+            </w:r>
+          </w:p>
+        </w:tc>
+        <w:tc>
+          <w:tcPr>
+            <w:tcW w:w="3429" w:type="dxa"/>
+          </w:tcPr>
+          <w:p>
+            <w:pPr>
+              <w:tabs>
+                <w:tab w:val="left" w:pos="2268"/>
+              </w:tabs>
+              <w:rPr>
+                <w:color w:val="FF0000"/>
+              </w:rPr>
+            </w:pPr>
+            <w:r>
+              <w:rPr>
+                <w:color w:val="FF0000"/>
+              </w:rPr>
+              <w:t>Demande au client de stopper la musique</w:t>
+            </w:r>
+          </w:p>
+        </w:tc>
+        <w:tc>
+          <w:tcPr>
+            <w:tcW w:w="3686" w:type="dxa"/>
+          </w:tcPr>
+          <w:p>
+            <w:pPr>
+              <w:tabs>
+                <w:tab w:val="left" w:pos="2268"/>
+              </w:tabs>
+              <w:rPr>
+                <w:color w:val="FF0000"/>
+              </w:rPr>
+            </w:pPr>
+          </w:p>
+        </w:tc>
+      </w:tr>
+      <w:tr>
+        <w:tc>
+          <w:tcPr>
             <w:tcW w:w="8926" w:type="dxa"/>
             <w:gridSpan w:val="3"/>
           </w:tcPr>
@@ -714,7 +765,6 @@
                 <w:color w:val="FF0000"/>
               </w:rPr>
             </w:pPr>
-            <w:proofErr w:type="gramStart"/>
             <w:r>
               <w:rPr>
                 <w:i/>
@@ -723,7 +773,6 @@
               </w:rPr>
               <w:t>kick</w:t>
             </w:r>
-            <w:proofErr w:type="gramEnd"/>
           </w:p>
         </w:tc>
         <w:tc>

</xml_diff>